<commit_message>
OSA 3 inhaltich fertig, denke ich
Ich glaube alle relevanten Informationen gesammelt zu haben. Wenn du
nicht der Meinung bist, dass ich etwas vergessen habe oder großen Mist
gelabert habe, dann ist OSA 3 inhaltlich fertig und es fehlt nur noch
die Präsentation.
</commit_message>
<xml_diff>
--- a/EinfIntensivDokSys/EinfIntensivDokSys.docx
+++ b/EinfIntensivDokSys/EinfIntensivDokSys.docx
@@ -1562,35 +1562,222 @@
           <w:sz w:val="28"/>
           <w:szCs w:val="28"/>
         </w:rPr>
-        <w:t>Unzureichende Grundlage für Systembewertung, Systemspezifikation  und Systemauswahl</w:t>
-      </w:r>
-    </w:p>
-    <w:p>
-      <w:pPr>
-        <w:pStyle w:val="Listenabsatz"/>
-        <w:numPr>
-          <w:ilvl w:val="1"/>
-          <w:numId w:val="1"/>
-        </w:numPr>
-        <w:rPr>
-          <w:sz w:val="28"/>
-          <w:szCs w:val="28"/>
-        </w:rPr>
-      </w:pPr>
-    </w:p>
-    <w:p>
-      <w:pPr>
-        <w:rPr>
-          <w:sz w:val="28"/>
-          <w:szCs w:val="28"/>
-        </w:rPr>
-      </w:pPr>
+        <w:t xml:space="preserve">Unzureichende Grundlage für </w:t>
+      </w:r>
+    </w:p>
+    <w:p>
+      <w:pPr>
+        <w:pStyle w:val="Listenabsatz"/>
+        <w:numPr>
+          <w:ilvl w:val="4"/>
+          <w:numId w:val="1"/>
+        </w:numPr>
+        <w:rPr>
+          <w:sz w:val="28"/>
+          <w:szCs w:val="28"/>
+        </w:rPr>
+      </w:pPr>
+      <w:r>
+        <w:rPr>
+          <w:sz w:val="28"/>
+          <w:szCs w:val="28"/>
+        </w:rPr>
+        <w:t xml:space="preserve">Systembewertung </w:t>
+      </w:r>
+    </w:p>
+    <w:p>
+      <w:pPr>
+        <w:pStyle w:val="Listenabsatz"/>
+        <w:numPr>
+          <w:ilvl w:val="4"/>
+          <w:numId w:val="1"/>
+        </w:numPr>
+        <w:rPr>
+          <w:sz w:val="28"/>
+          <w:szCs w:val="28"/>
+        </w:rPr>
+      </w:pPr>
+      <w:r>
+        <w:rPr>
+          <w:sz w:val="28"/>
+          <w:szCs w:val="28"/>
+        </w:rPr>
+        <w:t xml:space="preserve">Systemspezifikation  </w:t>
+      </w:r>
+    </w:p>
+    <w:p>
+      <w:pPr>
+        <w:pStyle w:val="Listenabsatz"/>
+        <w:numPr>
+          <w:ilvl w:val="4"/>
+          <w:numId w:val="1"/>
+        </w:numPr>
+        <w:rPr>
+          <w:sz w:val="28"/>
+          <w:szCs w:val="28"/>
+        </w:rPr>
+      </w:pPr>
+      <w:r>
+        <w:rPr>
+          <w:sz w:val="28"/>
+          <w:szCs w:val="28"/>
+        </w:rPr>
+        <w:t>Systemauswahl</w:t>
+      </w:r>
+    </w:p>
+    <w:p>
+      <w:pPr>
+        <w:pStyle w:val="Listenabsatz"/>
+        <w:numPr>
+          <w:ilvl w:val="1"/>
+          <w:numId w:val="1"/>
+        </w:numPr>
+        <w:rPr>
+          <w:sz w:val="28"/>
+          <w:szCs w:val="28"/>
+        </w:rPr>
+      </w:pPr>
+      <w:r>
+        <w:rPr>
+          <w:sz w:val="28"/>
+          <w:szCs w:val="28"/>
+        </w:rPr>
+        <w:t>Kosten unterschätzt</w:t>
+      </w:r>
+    </w:p>
+    <w:p>
+      <w:pPr>
+        <w:pStyle w:val="Listenabsatz"/>
+        <w:numPr>
+          <w:ilvl w:val="1"/>
+          <w:numId w:val="1"/>
+        </w:numPr>
+        <w:rPr>
+          <w:sz w:val="28"/>
+          <w:szCs w:val="28"/>
+        </w:rPr>
+      </w:pPr>
+      <w:r>
+        <w:rPr>
+          <w:sz w:val="28"/>
+          <w:szCs w:val="28"/>
+        </w:rPr>
+        <w:t>Falsche Ressourcen gekauft</w:t>
+      </w:r>
+    </w:p>
+    <w:p>
+      <w:pPr>
+        <w:pStyle w:val="Listenabsatz"/>
+        <w:numPr>
+          <w:ilvl w:val="1"/>
+          <w:numId w:val="1"/>
+        </w:numPr>
+        <w:rPr>
+          <w:sz w:val="28"/>
+          <w:szCs w:val="28"/>
+        </w:rPr>
+      </w:pPr>
+      <w:r>
+        <w:rPr>
+          <w:sz w:val="28"/>
+          <w:szCs w:val="28"/>
+        </w:rPr>
+        <w:t>Mehr Zeitaufwand für Prozesse und Dokumentation als vorher</w:t>
+      </w:r>
+    </w:p>
+    <w:p>
+      <w:pPr>
+        <w:pStyle w:val="Listenabsatz"/>
+        <w:numPr>
+          <w:ilvl w:val="1"/>
+          <w:numId w:val="1"/>
+        </w:numPr>
+        <w:rPr>
+          <w:sz w:val="28"/>
+          <w:szCs w:val="28"/>
+        </w:rPr>
+      </w:pPr>
+      <w:r>
+        <w:rPr>
+          <w:sz w:val="28"/>
+          <w:szCs w:val="28"/>
+        </w:rPr>
+        <w:t>Personal kommt mit System nicht zurecht</w:t>
+      </w:r>
+    </w:p>
+    <w:p>
+      <w:pPr>
+        <w:pStyle w:val="Listenabsatz"/>
+        <w:numPr>
+          <w:ilvl w:val="1"/>
+          <w:numId w:val="1"/>
+        </w:numPr>
+        <w:rPr>
+          <w:sz w:val="28"/>
+          <w:szCs w:val="28"/>
+        </w:rPr>
+      </w:pPr>
+      <w:r>
+        <w:rPr>
+          <w:sz w:val="28"/>
+          <w:szCs w:val="28"/>
+        </w:rPr>
+        <w:t>Integration in bestehende Systeme klappt nicht</w:t>
+      </w:r>
+    </w:p>
+    <w:p>
+      <w:pPr>
+        <w:pStyle w:val="Listenabsatz"/>
+        <w:numPr>
+          <w:ilvl w:val="1"/>
+          <w:numId w:val="1"/>
+        </w:numPr>
+        <w:rPr>
+          <w:sz w:val="28"/>
+          <w:szCs w:val="28"/>
+        </w:rPr>
+      </w:pPr>
+      <w:r>
+        <w:rPr>
+          <w:sz w:val="28"/>
+          <w:szCs w:val="28"/>
+        </w:rPr>
+        <w:t>Keine geeigneten Angebote</w:t>
+      </w:r>
+    </w:p>
+    <w:p>
+      <w:pPr>
+        <w:pStyle w:val="Listenabsatz"/>
+        <w:numPr>
+          <w:ilvl w:val="1"/>
+          <w:numId w:val="1"/>
+        </w:numPr>
+        <w:rPr>
+          <w:sz w:val="28"/>
+          <w:szCs w:val="28"/>
+        </w:rPr>
+      </w:pPr>
+      <w:r>
+        <w:rPr>
+          <w:sz w:val="28"/>
+          <w:szCs w:val="28"/>
+        </w:rPr>
+        <w:t xml:space="preserve">Keine geeignete Unterstützung durch Verkaufsfirma </w:t>
+      </w:r>
       <w:bookmarkStart w:id="0" w:name="_GoBack"/>
       <w:bookmarkEnd w:id="0"/>
     </w:p>
     <w:p>
       <w:pPr>
         <w:rPr>
+          <w:sz w:val="28"/>
+          <w:szCs w:val="28"/>
+        </w:rPr>
+      </w:pPr>
+    </w:p>
+    <w:p>
+      <w:pPr>
+        <w:rPr>
           <w:b/>
           <w:sz w:val="28"/>
           <w:szCs w:val="28"/>
@@ -1627,76 +1814,19 @@
         <w:rPr>
           <w:rStyle w:val="addmd"/>
         </w:rPr>
-        <w:t xml:space="preserve">von </w:t>
-      </w:r>
-      <w:proofErr w:type="spellStart"/>
-      <w:r>
+        <w:t>von Elske Ammenwerth,Reinhold Haux,Petra Knaup-Gregori,Alfred Winter</w:t>
+      </w:r>
+    </w:p>
+    <w:p>
+      <w:pPr>
         <w:rPr>
           <w:rStyle w:val="addmd"/>
         </w:rPr>
-        <w:t>Elske</w:t>
-      </w:r>
-      <w:proofErr w:type="spellEnd"/>
+      </w:pPr>
       <w:r>
         <w:rPr>
           <w:rStyle w:val="addmd"/>
         </w:rPr>
-        <w:t xml:space="preserve"> </w:t>
-      </w:r>
-      <w:proofErr w:type="spellStart"/>
-      <w:r>
-        <w:rPr>
-          <w:rStyle w:val="addmd"/>
-        </w:rPr>
-        <w:t>Ammenwerth,Reinhold</w:t>
-      </w:r>
-      <w:proofErr w:type="spellEnd"/>
-      <w:r>
-        <w:rPr>
-          <w:rStyle w:val="addmd"/>
-        </w:rPr>
-        <w:t xml:space="preserve"> </w:t>
-      </w:r>
-      <w:proofErr w:type="spellStart"/>
-      <w:r>
-        <w:rPr>
-          <w:rStyle w:val="addmd"/>
-        </w:rPr>
-        <w:t>Haux,Petra</w:t>
-      </w:r>
-      <w:proofErr w:type="spellEnd"/>
-      <w:r>
-        <w:rPr>
-          <w:rStyle w:val="addmd"/>
-        </w:rPr>
-        <w:t xml:space="preserve"> Knaup-</w:t>
-      </w:r>
-      <w:proofErr w:type="spellStart"/>
-      <w:r>
-        <w:rPr>
-          <w:rStyle w:val="addmd"/>
-        </w:rPr>
-        <w:t>Gregori,Alfred</w:t>
-      </w:r>
-      <w:proofErr w:type="spellEnd"/>
-      <w:r>
-        <w:rPr>
-          <w:rStyle w:val="addmd"/>
-        </w:rPr>
-        <w:t xml:space="preserve"> Winter</w:t>
-      </w:r>
-    </w:p>
-    <w:p>
-      <w:pPr>
-        <w:rPr>
-          <w:rStyle w:val="addmd"/>
-        </w:rPr>
-      </w:pPr>
-      <w:r>
-        <w:rPr>
-          <w:rStyle w:val="addmd"/>
-        </w:rPr>
-        <w:lastRenderedPageBreak/>
         <w:t>MEIN GEHIRN!!!!!</w:t>
       </w:r>
     </w:p>
@@ -1765,7 +1895,7 @@
         <w:rFonts w:ascii="Wingdings" w:eastAsia="Times New Roman" w:hAnsi="Wingdings" w:cs="Times New Roman" w:hint="default"/>
       </w:rPr>
     </w:lvl>
-    <w:lvl w:ilvl="4" w:tplc="04070003" w:tentative="1">
+    <w:lvl w:ilvl="4" w:tplc="04070003">
       <w:start w:val="1"/>
       <w:numFmt w:val="bullet"/>
       <w:lvlText w:val="o"/>

</xml_diff>